<commit_message>
Plano de projeto v1.0.0
</commit_message>
<xml_diff>
--- a/Documents/luiz_marcelo_schmitt_senac_tcc_2017.docx
+++ b/Documents/luiz_marcelo_schmitt_senac_tcc_2017.docx
@@ -887,10 +887,10 @@
       <w:pPr>
         <w:jc w:val="center"/>
         <w:sectPr>
-          <w:headerReference w:type="even" r:id="rId8"/>
-          <w:headerReference w:type="default" r:id="rId9"/>
-          <w:headerReference w:type="first" r:id="rId10"/>
-          <w:footerReference w:type="first" r:id="rId11"/>
+          <w:headerReference w:type="even" r:id="rId9"/>
+          <w:headerReference w:type="default" r:id="rId10"/>
+          <w:headerReference w:type="first" r:id="rId11"/>
+          <w:footerReference w:type="first" r:id="rId12"/>
           <w:pgSz w:w="11904" w:h="16838" w:code="9"/>
           <w:pgMar w:top="1701" w:right="1134" w:bottom="1134" w:left="1701" w:header="709" w:footer="709" w:gutter="0"/>
           <w:cols w:space="708"/>
@@ -1403,14 +1403,12 @@
           <w:caps/>
         </w:rPr>
       </w:pPr>
-      <w:bookmarkStart w:id="0" w:name="_GoBack"/>
       <w:r>
         <w:rPr>
           <w:caps/>
         </w:rPr>
         <w:t>automação residencial</w:t>
       </w:r>
-      <w:bookmarkEnd w:id="0"/>
     </w:p>
     <w:p>
       <w:pPr>
@@ -1762,10 +1760,10 @@
           <w:szCs w:val="18"/>
         </w:rPr>
         <w:sectPr>
-          <w:headerReference w:type="even" r:id="rId12"/>
-          <w:headerReference w:type="default" r:id="rId13"/>
-          <w:headerReference w:type="first" r:id="rId14"/>
-          <w:footerReference w:type="first" r:id="rId15"/>
+          <w:headerReference w:type="even" r:id="rId13"/>
+          <w:headerReference w:type="default" r:id="rId14"/>
+          <w:headerReference w:type="first" r:id="rId15"/>
+          <w:footerReference w:type="first" r:id="rId16"/>
           <w:pgSz w:w="11904" w:h="16838"/>
           <w:pgMar w:top="1701" w:right="1134" w:bottom="1134" w:left="1701" w:header="709" w:footer="709" w:gutter="0"/>
           <w:cols w:space="708"/>
@@ -1860,7 +1858,13 @@
         <w:tab/>
       </w:r>
       <w:r>
-        <w:t xml:space="preserve">O objetivo desse projeto é desenvolver um sistema </w:t>
+        <w:t>O projeto</w:t>
+      </w:r>
+      <w:r>
+        <w:t xml:space="preserve"> consiste em</w:t>
+      </w:r>
+      <w:r>
+        <w:t xml:space="preserve"> desenvolver um sistema </w:t>
       </w:r>
       <w:r>
         <w:t>focado em</w:t>
@@ -1875,10 +1879,10 @@
         <w:t xml:space="preserve"> para pessoas idosas e deficientes</w:t>
       </w:r>
       <w:r>
-        <w:t xml:space="preserve">, auxiliando, controlando e otimizando seus </w:t>
-      </w:r>
-      <w:r>
-        <w:t>processos</w:t>
+        <w:t xml:space="preserve">, auxiliando, controlando e otimizando </w:t>
+      </w:r>
+      <w:r>
+        <w:t>suas tarefas</w:t>
       </w:r>
       <w:r>
         <w:t xml:space="preserve"> do dia-dia</w:t>
@@ -1890,7 +1894,18 @@
         <w:t>funcional</w:t>
       </w:r>
       <w:r>
-        <w:t xml:space="preserve"> para ser utiliz</w:t>
+        <w:t xml:space="preserve"> usando a arquitetura de protótipos do </w:t>
+      </w:r>
+      <w:proofErr w:type="spellStart"/>
+      <w:r>
+        <w:t>Arduíno</w:t>
+      </w:r>
+      <w:proofErr w:type="spellEnd"/>
+      <w:r>
+        <w:t xml:space="preserve"> como camada de controle da automação </w:t>
+      </w:r>
+      <w:r>
+        <w:t>para ser utiliz</w:t>
       </w:r>
       <w:r>
         <w:t xml:space="preserve">ado em projetos residenciais para moradores </w:t>
@@ -1930,7 +1945,13 @@
       </w:r>
       <w:proofErr w:type="spellStart"/>
       <w:r>
-        <w:t>smarfones</w:t>
+        <w:t>smar</w:t>
+      </w:r>
+      <w:r>
+        <w:t>t</w:t>
+      </w:r>
+      <w:r>
+        <w:t>fones</w:t>
       </w:r>
       <w:proofErr w:type="spellEnd"/>
       <w:r>
@@ -1965,7 +1986,13 @@
         <w:t>inteligentes</w:t>
       </w:r>
       <w:r>
-        <w:t xml:space="preserve"> para nos auxiliar nas tarefas diárias ou monitoramento do ambiente em que vivemos, pensando nas pessoas com algum tipo de deficiência ou mais idosas que não podem se locomover sem o auxilio de uma outra pessoa surgiu a </w:t>
+        <w:t xml:space="preserve"> para nos auxiliar nas tarefas diárias ou</w:t>
+      </w:r>
+      <w:r>
+        <w:t xml:space="preserve"> no</w:t>
+      </w:r>
+      <w:r>
+        <w:t xml:space="preserve"> monitoramento do ambiente em que vivemos, pensando nas pessoas com algum tipo de deficiência ou mais idosas que não podem se locomover sem o auxilio de uma outra pessoa surgiu a </w:t>
       </w:r>
       <w:proofErr w:type="spellStart"/>
       <w:r>
@@ -1973,7 +2000,16 @@
       </w:r>
       <w:proofErr w:type="spellEnd"/>
       <w:r>
-        <w:t xml:space="preserve"> de criar um sistema para automatizar e monitorar rotinas básicas no dia-dia dessas pessoas </w:t>
+        <w:t xml:space="preserve"> de criar um sistema para automatizar e monitorar rotinas básicas no dia-dia </w:t>
+      </w:r>
+      <w:r>
+        <w:t>do morador</w:t>
+      </w:r>
+      <w:r>
+        <w:t xml:space="preserve"> </w:t>
+      </w:r>
+      <w:r>
+        <w:t>utilizando algum tipo de equipamento para automatizar as funcionalidades básicas de uma residência.</w:t>
       </w:r>
     </w:p>
     <w:p>
@@ -2065,181 +2101,6 @@
           <w:tab w:val="left" w:pos="1134"/>
           <w:tab w:val="left" w:pos="1560"/>
         </w:tabs>
-        <w:rPr>
-          <w:b/>
-          <w:color w:val="8064A2"/>
-          <w:sz w:val="28"/>
-          <w:szCs w:val="28"/>
-        </w:rPr>
-      </w:pPr>
-      <w:r>
-        <w:rPr>
-          <w:b/>
-          <w:color w:val="8064A2"/>
-          <w:sz w:val="28"/>
-          <w:szCs w:val="28"/>
-        </w:rPr>
-        <w:t>Aqui você deve resumir em no máximo 500 palavras o seu projeto.</w:t>
-      </w:r>
-      <w:r>
-        <w:rPr>
-          <w:b/>
-          <w:color w:val="8064A2"/>
-          <w:sz w:val="28"/>
-          <w:szCs w:val="28"/>
-        </w:rPr>
-        <w:t xml:space="preserve"> Em um único parágrafo.</w:t>
-      </w:r>
-    </w:p>
-    <w:p>
-      <w:pPr>
-        <w:tabs>
-          <w:tab w:val="left" w:pos="1134"/>
-          <w:tab w:val="left" w:pos="1560"/>
-        </w:tabs>
-        <w:rPr>
-          <w:b/>
-          <w:color w:val="8064A2"/>
-          <w:sz w:val="28"/>
-          <w:szCs w:val="28"/>
-        </w:rPr>
-      </w:pPr>
-    </w:p>
-    <w:p>
-      <w:pPr>
-        <w:tabs>
-          <w:tab w:val="left" w:pos="1134"/>
-          <w:tab w:val="left" w:pos="1560"/>
-        </w:tabs>
-        <w:rPr>
-          <w:b/>
-          <w:color w:val="8064A2"/>
-          <w:sz w:val="28"/>
-          <w:szCs w:val="28"/>
-        </w:rPr>
-      </w:pPr>
-      <w:r>
-        <w:rPr>
-          <w:b/>
-          <w:color w:val="8064A2"/>
-          <w:sz w:val="28"/>
-          <w:szCs w:val="28"/>
-        </w:rPr>
-        <w:t>Procure começar contextualizando brevemente o assunto, posteriormente tente responder as perguntas:</w:t>
-      </w:r>
-    </w:p>
-    <w:p>
-      <w:pPr>
-        <w:tabs>
-          <w:tab w:val="left" w:pos="1134"/>
-          <w:tab w:val="left" w:pos="1560"/>
-        </w:tabs>
-        <w:rPr>
-          <w:b/>
-          <w:color w:val="8064A2"/>
-          <w:sz w:val="28"/>
-          <w:szCs w:val="28"/>
-        </w:rPr>
-      </w:pPr>
-    </w:p>
-    <w:p>
-      <w:pPr>
-        <w:tabs>
-          <w:tab w:val="left" w:pos="1134"/>
-          <w:tab w:val="left" w:pos="1560"/>
-        </w:tabs>
-        <w:rPr>
-          <w:b/>
-          <w:color w:val="8064A2"/>
-          <w:sz w:val="28"/>
-          <w:szCs w:val="28"/>
-        </w:rPr>
-      </w:pPr>
-      <w:r>
-        <w:rPr>
-          <w:b/>
-          <w:color w:val="8064A2"/>
-          <w:sz w:val="28"/>
-          <w:szCs w:val="28"/>
-        </w:rPr>
-        <w:t xml:space="preserve">Por que será realizado? </w:t>
-      </w:r>
-    </w:p>
-    <w:p>
-      <w:pPr>
-        <w:tabs>
-          <w:tab w:val="left" w:pos="1134"/>
-          <w:tab w:val="left" w:pos="1560"/>
-        </w:tabs>
-        <w:rPr>
-          <w:b/>
-          <w:color w:val="8064A2"/>
-          <w:sz w:val="28"/>
-          <w:szCs w:val="28"/>
-        </w:rPr>
-      </w:pPr>
-      <w:r>
-        <w:rPr>
-          <w:b/>
-          <w:color w:val="8064A2"/>
-          <w:sz w:val="28"/>
-          <w:szCs w:val="28"/>
-        </w:rPr>
-        <w:t xml:space="preserve">O que será realizado? </w:t>
-      </w:r>
-    </w:p>
-    <w:p>
-      <w:pPr>
-        <w:tabs>
-          <w:tab w:val="left" w:pos="1134"/>
-          <w:tab w:val="left" w:pos="1560"/>
-        </w:tabs>
-        <w:rPr>
-          <w:b/>
-          <w:color w:val="8064A2"/>
-          <w:sz w:val="28"/>
-          <w:szCs w:val="28"/>
-        </w:rPr>
-      </w:pPr>
-      <w:r>
-        <w:rPr>
-          <w:b/>
-          <w:color w:val="8064A2"/>
-          <w:sz w:val="28"/>
-          <w:szCs w:val="28"/>
-        </w:rPr>
-        <w:t xml:space="preserve">De que forma será realizado? </w:t>
-      </w:r>
-    </w:p>
-    <w:p>
-      <w:pPr>
-        <w:tabs>
-          <w:tab w:val="left" w:pos="1134"/>
-          <w:tab w:val="left" w:pos="1560"/>
-        </w:tabs>
-        <w:rPr>
-          <w:b/>
-          <w:color w:val="8064A2"/>
-          <w:sz w:val="28"/>
-          <w:szCs w:val="28"/>
-        </w:rPr>
-      </w:pPr>
-      <w:r>
-        <w:rPr>
-          <w:b/>
-          <w:color w:val="8064A2"/>
-          <w:sz w:val="28"/>
-          <w:szCs w:val="28"/>
-        </w:rPr>
-        <w:t>As palavras chaves devem ser no mínimo 3 e no máximo 5 e apresentarem informações relevantes sobre o projeto.</w:t>
-      </w:r>
-    </w:p>
-    <w:p>
-      <w:pPr>
-        <w:tabs>
-          <w:tab w:val="left" w:pos="1134"/>
-          <w:tab w:val="left" w:pos="1560"/>
-        </w:tabs>
       </w:pPr>
     </w:p>
     <w:p>
@@ -4846,21 +4707,106 @@
           <w:szCs w:val="24"/>
         </w:rPr>
       </w:pPr>
-      <w:bookmarkStart w:id="1" w:name="_Toc320302220"/>
-      <w:bookmarkStart w:id="2" w:name="_Toc376361312"/>
-      <w:bookmarkStart w:id="3" w:name="_Toc458514184"/>
+      <w:bookmarkStart w:id="0" w:name="_Toc320302220"/>
+      <w:bookmarkStart w:id="1" w:name="_Toc376361312"/>
+      <w:bookmarkStart w:id="2" w:name="_Toc458514184"/>
       <w:r>
         <w:rPr>
           <w:szCs w:val="24"/>
         </w:rPr>
         <w:t>APRESENTAÇÃO GERAL DO PROJETO</w:t>
       </w:r>
+      <w:bookmarkEnd w:id="0"/>
       <w:bookmarkEnd w:id="1"/>
       <w:bookmarkEnd w:id="2"/>
+    </w:p>
+    <w:p>
+      <w:pPr>
+        <w:jc w:val="both"/>
+      </w:pPr>
+    </w:p>
+    <w:p>
+      <w:pPr>
+        <w:ind w:firstLine="720"/>
+        <w:jc w:val="both"/>
+      </w:pPr>
+      <w:r>
+        <w:t>Este</w:t>
+      </w:r>
+      <w:r>
+        <w:t xml:space="preserve"> projeto</w:t>
+      </w:r>
+      <w:r>
+        <w:t xml:space="preserve"> </w:t>
+      </w:r>
+      <w:r>
+        <w:t xml:space="preserve">vai demostrar o funcionamento de um sistema residencial para auxiliar pessoas idosas e deficientes a controlar e monitorar suas residências. </w:t>
+      </w:r>
+    </w:p>
+    <w:p>
+      <w:pPr>
+        <w:ind w:firstLine="720"/>
+        <w:jc w:val="both"/>
+      </w:pPr>
+      <w:r>
+        <w:t>A informát</w:t>
+      </w:r>
+      <w:r>
+        <w:t>ica</w:t>
+      </w:r>
+      <w:r>
+        <w:t xml:space="preserve"> já está na vida diária de cada pessoa, hoje a grande maioria dos lares possui um computador ou celular conectados a rede mundial de computadores, a internet veio para ajudar nas tarefas e facilitar nossas </w:t>
+      </w:r>
+      <w:r>
+        <w:t>a vida</w:t>
+      </w:r>
+      <w:r>
+        <w:t xml:space="preserve"> </w:t>
+      </w:r>
+      <w:r>
+        <w:t>d</w:t>
+      </w:r>
+      <w:r>
+        <w:t>o ser humano</w:t>
+      </w:r>
+      <w:r>
+        <w:t xml:space="preserve"> que</w:t>
+      </w:r>
+      <w:r>
+        <w:t xml:space="preserve"> sempre quis conectar as coisas ao seu redor, automatizar ferramentas e processos para facilitar e dar mais comodidade em sua vida, muito se fala sobre tecnologias no futuro, internet das coisas onde tudo está conectado enviando ou recebendo dados do usuário ou de aparelhos instalados </w:t>
+      </w:r>
+      <w:r>
+        <w:t>em residências ou empresas [</w:t>
+      </w:r>
+      <w:proofErr w:type="spellStart"/>
+      <w:r>
+        <w:t>ref</w:t>
+      </w:r>
+      <w:proofErr w:type="spellEnd"/>
+      <w:r>
+        <w:t xml:space="preserve"> 2].</w:t>
+      </w:r>
+    </w:p>
+    <w:p>
+      <w:pPr>
+        <w:ind w:firstLine="720"/>
+        <w:jc w:val="both"/>
+      </w:pPr>
+      <w:r>
+        <w:t xml:space="preserve"> </w:t>
+      </w:r>
+      <w:r>
+        <w:t>A automação residencial está ganhando cada vez mais mercado, aqui que parecia apenas cena de cinema como acender uma lâmpada utilizando comando de voz já é realidade, hoje tem muitos sistemas bons no mercado que atendem muitas das necessidades do usuário de certa forma, mas a grande maioria desses sistemas são proprietários e possuem um certo custo</w:t>
+      </w:r>
+      <w:r>
+        <w:t xml:space="preserve"> dependendo do projeto podendo chegar a representar 30% do valor do imóvel [ref3]. </w:t>
+      </w:r>
+      <w:bookmarkStart w:id="3" w:name="_GoBack"/>
       <w:bookmarkEnd w:id="3"/>
     </w:p>
     <w:p>
       <w:pPr>
+        <w:ind w:firstLine="720"/>
         <w:jc w:val="both"/>
       </w:pPr>
     </w:p>
@@ -5205,24 +5151,14 @@
       <w:r>
         <w:t xml:space="preserve">Figura </w:t>
       </w:r>
-      <w:r>
-        <w:fldChar w:fldCharType="begin"/>
-      </w:r>
-      <w:r>
-        <w:instrText xml:space="preserve"> SEQ Figura \* ARABIC </w:instrText>
-      </w:r>
-      <w:r>
-        <w:fldChar w:fldCharType="separate"/>
-      </w:r>
-      <w:r>
-        <w:rPr>
-          <w:noProof/>
-        </w:rPr>
-        <w:t>1</w:t>
-      </w:r>
-      <w:r>
-        <w:fldChar w:fldCharType="end"/>
-      </w:r>
+      <w:fldSimple w:instr=" SEQ Figura \* ARABIC ">
+        <w:r>
+          <w:rPr>
+            <w:noProof/>
+          </w:rPr>
+          <w:t>1</w:t>
+        </w:r>
+      </w:fldSimple>
       <w:r>
         <w:t xml:space="preserve"> - Lhamas, os bichos mais legais do mundo.</w:t>
       </w:r>
@@ -5237,7 +5173,7 @@
           <w:noProof/>
           <w:lang w:eastAsia="pt-BR"/>
         </w:rPr>
-        <w:pict>
+        <w:pict w14:anchorId="05B65F86">
           <v:shapetype id="_x0000_t75" coordsize="21600,21600" o:spt="75" o:preferrelative="t" path="m@4@5l@4@11@9@11@9@5xe" filled="f" stroked="f">
             <v:stroke joinstyle="miter"/>
             <v:formulas>
@@ -5257,8 +5193,8 @@
             <v:path o:extrusionok="f" gradientshapeok="t" o:connecttype="rect"/>
             <o:lock v:ext="edit" aspectratio="t"/>
           </v:shapetype>
-          <v:shape id="Imagem 0" o:spid="_x0000_i1025" type="#_x0000_t75" alt="llamas.jpg" style="width:225pt;height:261pt;visibility:visible">
-            <v:imagedata r:id="rId16" o:title="llamas"/>
+          <v:shape id="Imagem 0" o:spid="_x0000_i1025" type="#_x0000_t75" alt="llamas.jpg" style="width:225.3pt;height:261.3pt;visibility:visible">
+            <v:imagedata r:id="rId17" o:title="llamas"/>
             <v:textbox style="mso-rotate-with-shape:t"/>
           </v:shape>
         </w:pict>
@@ -5328,24 +5264,14 @@
       <w:r>
         <w:t xml:space="preserve">Tabela </w:t>
       </w:r>
-      <w:r>
-        <w:fldChar w:fldCharType="begin"/>
-      </w:r>
-      <w:r>
-        <w:instrText xml:space="preserve"> SEQ Tabela \* ARABIC </w:instrText>
-      </w:r>
-      <w:r>
-        <w:fldChar w:fldCharType="separate"/>
-      </w:r>
-      <w:r>
-        <w:rPr>
-          <w:noProof/>
-        </w:rPr>
-        <w:t>1</w:t>
-      </w:r>
-      <w:r>
-        <w:fldChar w:fldCharType="end"/>
-      </w:r>
+      <w:fldSimple w:instr=" SEQ Tabela \* ARABIC ">
+        <w:r>
+          <w:rPr>
+            <w:noProof/>
+          </w:rPr>
+          <w:t>1</w:t>
+        </w:r>
+      </w:fldSimple>
       <w:r>
         <w:t xml:space="preserve"> - Comparativo entre lhamas.</w:t>
       </w:r>
@@ -5638,8 +5564,8 @@
         <w:pStyle w:val="TCCTitulo1"/>
         <w:spacing w:line="240" w:lineRule="auto"/>
         <w:sectPr>
-          <w:headerReference w:type="default" r:id="rId17"/>
-          <w:footerReference w:type="default" r:id="rId18"/>
+          <w:headerReference w:type="default" r:id="rId18"/>
+          <w:footerReference w:type="default" r:id="rId19"/>
           <w:footnotePr>
             <w:pos w:val="beneathText"/>
           </w:footnotePr>
@@ -5942,24 +5868,14 @@
       <w:r>
         <w:t xml:space="preserve">Tabela </w:t>
       </w:r>
-      <w:r>
-        <w:fldChar w:fldCharType="begin"/>
-      </w:r>
-      <w:r>
-        <w:instrText xml:space="preserve"> SEQ Tabela \* ARABIC </w:instrText>
-      </w:r>
-      <w:r>
-        <w:fldChar w:fldCharType="separate"/>
-      </w:r>
-      <w:r>
-        <w:rPr>
-          <w:noProof/>
-        </w:rPr>
-        <w:t>2</w:t>
-      </w:r>
-      <w:r>
-        <w:fldChar w:fldCharType="end"/>
-      </w:r>
+      <w:fldSimple w:instr=" SEQ Tabela \* ARABIC ">
+        <w:r>
+          <w:rPr>
+            <w:noProof/>
+          </w:rPr>
+          <w:t>2</w:t>
+        </w:r>
+      </w:fldSimple>
       <w:r>
         <w:t xml:space="preserve"> - Tabela comparativa</w:t>
       </w:r>
@@ -7655,24 +7571,14 @@
       <w:r>
         <w:t xml:space="preserve">Figura </w:t>
       </w:r>
-      <w:r>
-        <w:fldChar w:fldCharType="begin"/>
-      </w:r>
-      <w:r>
-        <w:instrText xml:space="preserve"> SEQ Figura \* ARABIC </w:instrText>
-      </w:r>
-      <w:r>
-        <w:fldChar w:fldCharType="separate"/>
-      </w:r>
-      <w:r>
-        <w:rPr>
-          <w:noProof/>
-        </w:rPr>
-        <w:t>2</w:t>
-      </w:r>
-      <w:r>
-        <w:fldChar w:fldCharType="end"/>
-      </w:r>
+      <w:fldSimple w:instr=" SEQ Figura \* ARABIC ">
+        <w:r>
+          <w:rPr>
+            <w:noProof/>
+          </w:rPr>
+          <w:t>2</w:t>
+        </w:r>
+      </w:fldSimple>
       <w:r>
         <w:t xml:space="preserve"> </w:t>
       </w:r>
@@ -7704,9 +7610,9 @@
           <w:noProof/>
           <w:lang w:eastAsia="pt-BR"/>
         </w:rPr>
-        <w:pict>
-          <v:shape id="_x0000_i1026" type="#_x0000_t75" style="width:453pt;height:232pt">
-            <v:imagedata r:id="rId19" o:title="webapp"/>
+        <w:pict w14:anchorId="407B5040">
+          <v:shape id="_x0000_i1026" type="#_x0000_t75" style="width:452.9pt;height:232.25pt">
+            <v:imagedata r:id="rId20" o:title="webapp"/>
           </v:shape>
         </w:pict>
       </w:r>
@@ -8164,24 +8070,14 @@
       <w:r>
         <w:t xml:space="preserve">Figura </w:t>
       </w:r>
-      <w:r>
-        <w:fldChar w:fldCharType="begin"/>
-      </w:r>
-      <w:r>
-        <w:instrText xml:space="preserve"> SEQ Figura \* ARABIC </w:instrText>
-      </w:r>
-      <w:r>
-        <w:fldChar w:fldCharType="separate"/>
-      </w:r>
-      <w:r>
-        <w:rPr>
-          <w:noProof/>
-        </w:rPr>
-        <w:t>3</w:t>
-      </w:r>
-      <w:r>
-        <w:fldChar w:fldCharType="end"/>
-      </w:r>
+      <w:fldSimple w:instr=" SEQ Figura \* ARABIC ">
+        <w:r>
+          <w:rPr>
+            <w:noProof/>
+          </w:rPr>
+          <w:t>3</w:t>
+        </w:r>
+      </w:fldSimple>
       <w:r>
         <w:t xml:space="preserve"> </w:t>
       </w:r>
@@ -8213,9 +8109,9 @@
           <w:noProof/>
           <w:lang w:eastAsia="pt-BR"/>
         </w:rPr>
-        <w:pict>
-          <v:shape id="_x0000_i1027" type="#_x0000_t75" style="width:453pt;height:311pt">
-            <v:imagedata r:id="rId20" o:title="IC101317"/>
+        <w:pict w14:anchorId="55C28668">
+          <v:shape id="_x0000_i1027" type="#_x0000_t75" style="width:452.9pt;height:311.25pt">
+            <v:imagedata r:id="rId21" o:title="IC101317"/>
           </v:shape>
         </w:pict>
       </w:r>
@@ -9430,24 +9326,14 @@
       <w:r>
         <w:t xml:space="preserve">Tabela </w:t>
       </w:r>
-      <w:r>
-        <w:fldChar w:fldCharType="begin"/>
-      </w:r>
-      <w:r>
-        <w:instrText xml:space="preserve"> SEQ Tabela \* ARABIC </w:instrText>
-      </w:r>
-      <w:r>
-        <w:fldChar w:fldCharType="separate"/>
-      </w:r>
-      <w:r>
-        <w:rPr>
-          <w:noProof/>
-        </w:rPr>
-        <w:t>3</w:t>
-      </w:r>
-      <w:r>
-        <w:fldChar w:fldCharType="end"/>
-      </w:r>
+      <w:fldSimple w:instr=" SEQ Tabela \* ARABIC ">
+        <w:r>
+          <w:rPr>
+            <w:noProof/>
+          </w:rPr>
+          <w:t>3</w:t>
+        </w:r>
+      </w:fldSimple>
       <w:r>
         <w:t xml:space="preserve"> - Cronograma</w:t>
       </w:r>
@@ -9469,12 +9355,6 @@
         <w:gridCol w:w="3543"/>
       </w:tblGrid>
       <w:tr>
-        <w:tblPrEx>
-          <w:tblCellMar>
-            <w:top w:w="0" w:type="dxa"/>
-            <w:bottom w:w="0" w:type="dxa"/>
-          </w:tblCellMar>
-        </w:tblPrEx>
         <w:trPr>
           <w:trHeight w:val="93"/>
         </w:trPr>
@@ -9509,12 +9389,6 @@
         </w:tc>
       </w:tr>
       <w:tr>
-        <w:tblPrEx>
-          <w:tblCellMar>
-            <w:top w:w="0" w:type="dxa"/>
-            <w:bottom w:w="0" w:type="dxa"/>
-          </w:tblCellMar>
-        </w:tblPrEx>
         <w:trPr>
           <w:trHeight w:val="93"/>
         </w:trPr>
@@ -9598,12 +9472,6 @@
         </w:tc>
       </w:tr>
       <w:tr>
-        <w:tblPrEx>
-          <w:tblCellMar>
-            <w:top w:w="0" w:type="dxa"/>
-            <w:bottom w:w="0" w:type="dxa"/>
-          </w:tblCellMar>
-        </w:tblPrEx>
         <w:trPr>
           <w:trHeight w:val="93"/>
         </w:trPr>
@@ -9654,12 +9522,6 @@
         </w:tc>
       </w:tr>
       <w:tr>
-        <w:tblPrEx>
-          <w:tblCellMar>
-            <w:top w:w="0" w:type="dxa"/>
-            <w:bottom w:w="0" w:type="dxa"/>
-          </w:tblCellMar>
-        </w:tblPrEx>
         <w:trPr>
           <w:trHeight w:val="93"/>
         </w:trPr>
@@ -9710,12 +9572,6 @@
         </w:tc>
       </w:tr>
       <w:tr>
-        <w:tblPrEx>
-          <w:tblCellMar>
-            <w:top w:w="0" w:type="dxa"/>
-            <w:bottom w:w="0" w:type="dxa"/>
-          </w:tblCellMar>
-        </w:tblPrEx>
         <w:trPr>
           <w:trHeight w:val="93"/>
         </w:trPr>
@@ -9766,12 +9622,6 @@
         </w:tc>
       </w:tr>
       <w:tr>
-        <w:tblPrEx>
-          <w:tblCellMar>
-            <w:top w:w="0" w:type="dxa"/>
-            <w:bottom w:w="0" w:type="dxa"/>
-          </w:tblCellMar>
-        </w:tblPrEx>
         <w:trPr>
           <w:trHeight w:val="93"/>
         </w:trPr>
@@ -9822,12 +9672,6 @@
         </w:tc>
       </w:tr>
       <w:tr>
-        <w:tblPrEx>
-          <w:tblCellMar>
-            <w:top w:w="0" w:type="dxa"/>
-            <w:bottom w:w="0" w:type="dxa"/>
-          </w:tblCellMar>
-        </w:tblPrEx>
         <w:trPr>
           <w:trHeight w:val="93"/>
         </w:trPr>
@@ -9878,12 +9722,6 @@
         </w:tc>
       </w:tr>
       <w:tr>
-        <w:tblPrEx>
-          <w:tblCellMar>
-            <w:top w:w="0" w:type="dxa"/>
-            <w:bottom w:w="0" w:type="dxa"/>
-          </w:tblCellMar>
-        </w:tblPrEx>
         <w:trPr>
           <w:trHeight w:val="93"/>
         </w:trPr>
@@ -9934,12 +9772,6 @@
         </w:tc>
       </w:tr>
       <w:tr>
-        <w:tblPrEx>
-          <w:tblCellMar>
-            <w:top w:w="0" w:type="dxa"/>
-            <w:bottom w:w="0" w:type="dxa"/>
-          </w:tblCellMar>
-        </w:tblPrEx>
         <w:trPr>
           <w:trHeight w:val="93"/>
         </w:trPr>
@@ -9990,12 +9822,6 @@
         </w:tc>
       </w:tr>
       <w:tr>
-        <w:tblPrEx>
-          <w:tblCellMar>
-            <w:top w:w="0" w:type="dxa"/>
-            <w:bottom w:w="0" w:type="dxa"/>
-          </w:tblCellMar>
-        </w:tblPrEx>
         <w:trPr>
           <w:trHeight w:val="93"/>
         </w:trPr>
@@ -10046,12 +9872,6 @@
         </w:tc>
       </w:tr>
       <w:tr>
-        <w:tblPrEx>
-          <w:tblCellMar>
-            <w:top w:w="0" w:type="dxa"/>
-            <w:bottom w:w="0" w:type="dxa"/>
-          </w:tblCellMar>
-        </w:tblPrEx>
         <w:trPr>
           <w:trHeight w:val="93"/>
         </w:trPr>
@@ -10102,12 +9922,6 @@
         </w:tc>
       </w:tr>
       <w:tr>
-        <w:tblPrEx>
-          <w:tblCellMar>
-            <w:top w:w="0" w:type="dxa"/>
-            <w:bottom w:w="0" w:type="dxa"/>
-          </w:tblCellMar>
-        </w:tblPrEx>
         <w:trPr>
           <w:trHeight w:val="93"/>
         </w:trPr>
@@ -10158,12 +9972,6 @@
         </w:tc>
       </w:tr>
       <w:tr>
-        <w:tblPrEx>
-          <w:tblCellMar>
-            <w:top w:w="0" w:type="dxa"/>
-            <w:bottom w:w="0" w:type="dxa"/>
-          </w:tblCellMar>
-        </w:tblPrEx>
         <w:trPr>
           <w:trHeight w:val="93"/>
         </w:trPr>
@@ -10214,12 +10022,6 @@
         </w:tc>
       </w:tr>
       <w:tr>
-        <w:tblPrEx>
-          <w:tblCellMar>
-            <w:top w:w="0" w:type="dxa"/>
-            <w:bottom w:w="0" w:type="dxa"/>
-          </w:tblCellMar>
-        </w:tblPrEx>
         <w:trPr>
           <w:trHeight w:val="93"/>
         </w:trPr>
@@ -10270,12 +10072,6 @@
         </w:tc>
       </w:tr>
       <w:tr>
-        <w:tblPrEx>
-          <w:tblCellMar>
-            <w:top w:w="0" w:type="dxa"/>
-            <w:bottom w:w="0" w:type="dxa"/>
-          </w:tblCellMar>
-        </w:tblPrEx>
         <w:trPr>
           <w:trHeight w:val="93"/>
         </w:trPr>
@@ -10306,12 +10102,6 @@
         </w:tc>
       </w:tr>
       <w:tr>
-        <w:tblPrEx>
-          <w:tblCellMar>
-            <w:top w:w="0" w:type="dxa"/>
-            <w:bottom w:w="0" w:type="dxa"/>
-          </w:tblCellMar>
-        </w:tblPrEx>
         <w:trPr>
           <w:trHeight w:val="93"/>
         </w:trPr>
@@ -10386,12 +10176,6 @@
         </w:tc>
       </w:tr>
       <w:tr>
-        <w:tblPrEx>
-          <w:tblCellMar>
-            <w:top w:w="0" w:type="dxa"/>
-            <w:bottom w:w="0" w:type="dxa"/>
-          </w:tblCellMar>
-        </w:tblPrEx>
         <w:trPr>
           <w:trHeight w:val="93"/>
         </w:trPr>
@@ -10442,12 +10226,6 @@
         </w:tc>
       </w:tr>
       <w:tr>
-        <w:tblPrEx>
-          <w:tblCellMar>
-            <w:top w:w="0" w:type="dxa"/>
-            <w:bottom w:w="0" w:type="dxa"/>
-          </w:tblCellMar>
-        </w:tblPrEx>
         <w:trPr>
           <w:trHeight w:val="93"/>
         </w:trPr>
@@ -10498,12 +10276,6 @@
         </w:tc>
       </w:tr>
       <w:tr>
-        <w:tblPrEx>
-          <w:tblCellMar>
-            <w:top w:w="0" w:type="dxa"/>
-            <w:bottom w:w="0" w:type="dxa"/>
-          </w:tblCellMar>
-        </w:tblPrEx>
         <w:trPr>
           <w:trHeight w:val="93"/>
         </w:trPr>
@@ -10554,12 +10326,6 @@
         </w:tc>
       </w:tr>
       <w:tr>
-        <w:tblPrEx>
-          <w:tblCellMar>
-            <w:top w:w="0" w:type="dxa"/>
-            <w:bottom w:w="0" w:type="dxa"/>
-          </w:tblCellMar>
-        </w:tblPrEx>
         <w:trPr>
           <w:trHeight w:val="93"/>
         </w:trPr>
@@ -10610,12 +10376,6 @@
         </w:tc>
       </w:tr>
       <w:tr>
-        <w:tblPrEx>
-          <w:tblCellMar>
-            <w:top w:w="0" w:type="dxa"/>
-            <w:bottom w:w="0" w:type="dxa"/>
-          </w:tblCellMar>
-        </w:tblPrEx>
         <w:trPr>
           <w:trHeight w:val="93"/>
         </w:trPr>
@@ -10666,12 +10426,6 @@
         </w:tc>
       </w:tr>
       <w:tr>
-        <w:tblPrEx>
-          <w:tblCellMar>
-            <w:top w:w="0" w:type="dxa"/>
-            <w:bottom w:w="0" w:type="dxa"/>
-          </w:tblCellMar>
-        </w:tblPrEx>
         <w:trPr>
           <w:trHeight w:val="93"/>
         </w:trPr>
@@ -10722,12 +10476,6 @@
         </w:tc>
       </w:tr>
       <w:tr>
-        <w:tblPrEx>
-          <w:tblCellMar>
-            <w:top w:w="0" w:type="dxa"/>
-            <w:bottom w:w="0" w:type="dxa"/>
-          </w:tblCellMar>
-        </w:tblPrEx>
         <w:trPr>
           <w:trHeight w:val="93"/>
         </w:trPr>
@@ -10778,12 +10526,6 @@
         </w:tc>
       </w:tr>
       <w:tr>
-        <w:tblPrEx>
-          <w:tblCellMar>
-            <w:top w:w="0" w:type="dxa"/>
-            <w:bottom w:w="0" w:type="dxa"/>
-          </w:tblCellMar>
-        </w:tblPrEx>
         <w:trPr>
           <w:trHeight w:val="93"/>
         </w:trPr>
@@ -10834,12 +10576,6 @@
         </w:tc>
       </w:tr>
       <w:tr>
-        <w:tblPrEx>
-          <w:tblCellMar>
-            <w:top w:w="0" w:type="dxa"/>
-            <w:bottom w:w="0" w:type="dxa"/>
-          </w:tblCellMar>
-        </w:tblPrEx>
         <w:trPr>
           <w:trHeight w:val="93"/>
         </w:trPr>
@@ -10890,12 +10626,6 @@
         </w:tc>
       </w:tr>
       <w:tr>
-        <w:tblPrEx>
-          <w:tblCellMar>
-            <w:top w:w="0" w:type="dxa"/>
-            <w:bottom w:w="0" w:type="dxa"/>
-          </w:tblCellMar>
-        </w:tblPrEx>
         <w:trPr>
           <w:trHeight w:val="93"/>
         </w:trPr>
@@ -10946,12 +10676,6 @@
         </w:tc>
       </w:tr>
       <w:tr>
-        <w:tblPrEx>
-          <w:tblCellMar>
-            <w:top w:w="0" w:type="dxa"/>
-            <w:bottom w:w="0" w:type="dxa"/>
-          </w:tblCellMar>
-        </w:tblPrEx>
         <w:trPr>
           <w:trHeight w:val="93"/>
         </w:trPr>
@@ -11002,12 +10726,6 @@
         </w:tc>
       </w:tr>
       <w:tr>
-        <w:tblPrEx>
-          <w:tblCellMar>
-            <w:top w:w="0" w:type="dxa"/>
-            <w:bottom w:w="0" w:type="dxa"/>
-          </w:tblCellMar>
-        </w:tblPrEx>
         <w:trPr>
           <w:trHeight w:val="93"/>
         </w:trPr>
@@ -11643,7 +11361,7 @@
       <w:rPr>
         <w:noProof/>
       </w:rPr>
-      <w:t>19</w:t>
+      <w:t>7</w:t>
     </w:r>
     <w:r>
       <w:fldChar w:fldCharType="end"/>
@@ -14187,7 +13905,6 @@
     <w:nsid w:val="41DE26E1"/>
     <w:multiLevelType w:val="multilevel"/>
     <w:tmpl w:val="0416001F"/>
-    <w:styleLink w:val="Header"/>
     <w:lvl w:ilvl="0">
       <w:start w:val="1"/>
       <w:numFmt w:val="decimal"/>
@@ -16859,7 +16576,6 @@
     <w:uiPriority w:val="99"/>
     <w:semiHidden/>
     <w:unhideWhenUsed/>
-    <w:qFormat/>
     <w:tblPr>
       <w:tblInd w:w="0" w:type="dxa"/>
       <w:tblCellMar>
@@ -17449,6 +17165,192 @@
 </w:styles>
 </file>
 
+<file path=word/stylesWithEffects.xml><?xml version="1.0" encoding="utf-8"?>
+<w:styles xmlns:wpc="http://schemas.microsoft.com/office/word/2010/wordprocessingCanvas" xmlns:mo="http://schemas.microsoft.com/office/mac/office/2008/main" xmlns:mc="http://schemas.openxmlformats.org/markup-compatibility/2006" xmlns:mv="urn:schemas-microsoft-com:mac:vml" xmlns:o="urn:schemas-microsoft-com:office:office" xmlns:r="http://schemas.openxmlformats.org/officeDocument/2006/relationships" xmlns:m="http://schemas.openxmlformats.org/officeDocument/2006/math" xmlns:v="urn:schemas-microsoft-com:vml" xmlns:wp14="http://schemas.microsoft.com/office/word/2010/wordprocessingDrawing" xmlns:wp="http://schemas.openxmlformats.org/drawingml/2006/wordprocessingDrawing" xmlns:w10="urn:schemas-microsoft-com:office:word" xmlns:w="http://schemas.openxmlformats.org/wordprocessingml/2006/main" xmlns:w14="http://schemas.microsoft.com/office/word/2010/wordml" xmlns:wpg="http://schemas.microsoft.com/office/word/2010/wordprocessingGroup" xmlns:wpi="http://schemas.microsoft.com/office/word/2010/wordprocessingInk" xmlns:wne="http://schemas.microsoft.com/office/word/2006/wordml" xmlns:wps="http://schemas.microsoft.com/office/word/2010/wordprocessingShape" mc:Ignorable="w14 wp14">
+  <w:docDefaults>
+    <w:rPrDefault>
+      <w:rPr>
+        <w:rFonts w:asciiTheme="minorHAnsi" w:eastAsiaTheme="minorEastAsia" w:hAnsiTheme="minorHAnsi" w:cstheme="minorBidi"/>
+        <w:sz w:val="24"/>
+        <w:szCs w:val="24"/>
+        <w:lang w:val="pt-BR" w:eastAsia="ja-JP" w:bidi="ar-SA"/>
+      </w:rPr>
+    </w:rPrDefault>
+    <w:pPrDefault/>
+  </w:docDefaults>
+  <w:latentStyles w:defLockedState="0" w:defUIPriority="99" w:defSemiHidden="1" w:defUnhideWhenUsed="1" w:defQFormat="0" w:count="276">
+    <w:lsdException w:name="Normal" w:semiHidden="0" w:uiPriority="0" w:unhideWhenUsed="0" w:qFormat="1"/>
+    <w:lsdException w:name="heading 1" w:semiHidden="0" w:uiPriority="9" w:unhideWhenUsed="0" w:qFormat="1"/>
+    <w:lsdException w:name="heading 2" w:uiPriority="9" w:qFormat="1"/>
+    <w:lsdException w:name="heading 3" w:uiPriority="9" w:qFormat="1"/>
+    <w:lsdException w:name="heading 4" w:uiPriority="9" w:qFormat="1"/>
+    <w:lsdException w:name="heading 5" w:uiPriority="9" w:qFormat="1"/>
+    <w:lsdException w:name="heading 6" w:uiPriority="9" w:qFormat="1"/>
+    <w:lsdException w:name="heading 7" w:uiPriority="9" w:qFormat="1"/>
+    <w:lsdException w:name="heading 8" w:uiPriority="9" w:qFormat="1"/>
+    <w:lsdException w:name="heading 9" w:uiPriority="9" w:qFormat="1"/>
+    <w:lsdException w:name="toc 1" w:uiPriority="39"/>
+    <w:lsdException w:name="toc 2" w:uiPriority="39"/>
+    <w:lsdException w:name="toc 3" w:uiPriority="39"/>
+    <w:lsdException w:name="toc 4" w:uiPriority="39"/>
+    <w:lsdException w:name="toc 5" w:uiPriority="39"/>
+    <w:lsdException w:name="toc 6" w:uiPriority="39"/>
+    <w:lsdException w:name="toc 7" w:uiPriority="39"/>
+    <w:lsdException w:name="toc 8" w:uiPriority="39"/>
+    <w:lsdException w:name="toc 9" w:uiPriority="39"/>
+    <w:lsdException w:name="caption" w:uiPriority="35" w:qFormat="1"/>
+    <w:lsdException w:name="Title" w:semiHidden="0" w:uiPriority="10" w:unhideWhenUsed="0" w:qFormat="1"/>
+    <w:lsdException w:name="Default Paragraph Font" w:uiPriority="1"/>
+    <w:lsdException w:name="Subtitle" w:semiHidden="0" w:uiPriority="11" w:unhideWhenUsed="0" w:qFormat="1"/>
+    <w:lsdException w:name="Strong" w:semiHidden="0" w:uiPriority="22" w:unhideWhenUsed="0" w:qFormat="1"/>
+    <w:lsdException w:name="Emphasis" w:semiHidden="0" w:uiPriority="20" w:unhideWhenUsed="0" w:qFormat="1"/>
+    <w:lsdException w:name="Table Grid" w:semiHidden="0" w:uiPriority="59" w:unhideWhenUsed="0"/>
+    <w:lsdException w:name="Placeholder Text" w:unhideWhenUsed="0"/>
+    <w:lsdException w:name="No Spacing" w:semiHidden="0" w:uiPriority="1" w:unhideWhenUsed="0" w:qFormat="1"/>
+    <w:lsdException w:name="Light Shading" w:semiHidden="0" w:uiPriority="60" w:unhideWhenUsed="0"/>
+    <w:lsdException w:name="Light List" w:semiHidden="0" w:uiPriority="61" w:unhideWhenUsed="0"/>
+    <w:lsdException w:name="Light Grid" w:semiHidden="0" w:uiPriority="62" w:unhideWhenUsed="0"/>
+    <w:lsdException w:name="Medium Shading 1" w:semiHidden="0" w:uiPriority="63" w:unhideWhenUsed="0"/>
+    <w:lsdException w:name="Medium Shading 2" w:semiHidden="0" w:uiPriority="64" w:unhideWhenUsed="0"/>
+    <w:lsdException w:name="Medium List 1" w:semiHidden="0" w:uiPriority="65" w:unhideWhenUsed="0"/>
+    <w:lsdException w:name="Medium List 2" w:semiHidden="0" w:uiPriority="66" w:unhideWhenUsed="0"/>
+    <w:lsdException w:name="Medium Grid 1" w:semiHidden="0" w:uiPriority="67" w:unhideWhenUsed="0"/>
+    <w:lsdException w:name="Medium Grid 2" w:semiHidden="0" w:uiPriority="68" w:unhideWhenUsed="0"/>
+    <w:lsdException w:name="Medium Grid 3" w:semiHidden="0" w:uiPriority="69" w:unhideWhenUsed="0"/>
+    <w:lsdException w:name="Dark List" w:semiHidden="0" w:uiPriority="70" w:unhideWhenUsed="0"/>
+    <w:lsdException w:name="Colorful Shading" w:semiHidden="0" w:uiPriority="71" w:unhideWhenUsed="0"/>
+    <w:lsdException w:name="Colorful List" w:semiHidden="0" w:uiPriority="72" w:unhideWhenUsed="0"/>
+    <w:lsdException w:name="Colorful Grid" w:semiHidden="0" w:uiPriority="73" w:unhideWhenUsed="0"/>
+    <w:lsdException w:name="Light Shading Accent 1" w:semiHidden="0" w:uiPriority="60" w:unhideWhenUsed="0"/>
+    <w:lsdException w:name="Light List Accent 1" w:semiHidden="0" w:uiPriority="61" w:unhideWhenUsed="0"/>
+    <w:lsdException w:name="Light Grid Accent 1" w:semiHidden="0" w:uiPriority="62" w:unhideWhenUsed="0"/>
+    <w:lsdException w:name="Medium Shading 1 Accent 1" w:semiHidden="0" w:uiPriority="63" w:unhideWhenUsed="0"/>
+    <w:lsdException w:name="Medium Shading 2 Accent 1" w:semiHidden="0" w:uiPriority="64" w:unhideWhenUsed="0"/>
+    <w:lsdException w:name="Medium List 1 Accent 1" w:semiHidden="0" w:uiPriority="65" w:unhideWhenUsed="0"/>
+    <w:lsdException w:name="Revision" w:unhideWhenUsed="0"/>
+    <w:lsdException w:name="List Paragraph" w:semiHidden="0" w:uiPriority="34" w:unhideWhenUsed="0" w:qFormat="1"/>
+    <w:lsdException w:name="Quote" w:semiHidden="0" w:uiPriority="29" w:unhideWhenUsed="0" w:qFormat="1"/>
+    <w:lsdException w:name="Intense Quote" w:semiHidden="0" w:uiPriority="30" w:unhideWhenUsed="0" w:qFormat="1"/>
+    <w:lsdException w:name="Medium List 2 Accent 1" w:semiHidden="0" w:uiPriority="66" w:unhideWhenUsed="0"/>
+    <w:lsdException w:name="Medium Grid 1 Accent 1" w:semiHidden="0" w:uiPriority="67" w:unhideWhenUsed="0"/>
+    <w:lsdException w:name="Medium Grid 2 Accent 1" w:semiHidden="0" w:uiPriority="68" w:unhideWhenUsed="0"/>
+    <w:lsdException w:name="Medium Grid 3 Accent 1" w:semiHidden="0" w:uiPriority="69" w:unhideWhenUsed="0"/>
+    <w:lsdException w:name="Dark List Accent 1" w:semiHidden="0" w:uiPriority="70" w:unhideWhenUsed="0"/>
+    <w:lsdException w:name="Colorful Shading Accent 1" w:semiHidden="0" w:uiPriority="71" w:unhideWhenUsed="0"/>
+    <w:lsdException w:name="Colorful List Accent 1" w:semiHidden="0" w:uiPriority="72" w:unhideWhenUsed="0"/>
+    <w:lsdException w:name="Colorful Grid Accent 1" w:semiHidden="0" w:uiPriority="73" w:unhideWhenUsed="0"/>
+    <w:lsdException w:name="Light Shading Accent 2" w:semiHidden="0" w:uiPriority="60" w:unhideWhenUsed="0"/>
+    <w:lsdException w:name="Light List Accent 2" w:semiHidden="0" w:uiPriority="61" w:unhideWhenUsed="0"/>
+    <w:lsdException w:name="Light Grid Accent 2" w:semiHidden="0" w:uiPriority="62" w:unhideWhenUsed="0"/>
+    <w:lsdException w:name="Medium Shading 1 Accent 2" w:semiHidden="0" w:uiPriority="63" w:unhideWhenUsed="0"/>
+    <w:lsdException w:name="Medium Shading 2 Accent 2" w:semiHidden="0" w:uiPriority="64" w:unhideWhenUsed="0"/>
+    <w:lsdException w:name="Medium List 1 Accent 2" w:semiHidden="0" w:uiPriority="65" w:unhideWhenUsed="0"/>
+    <w:lsdException w:name="Medium List 2 Accent 2" w:semiHidden="0" w:uiPriority="66" w:unhideWhenUsed="0"/>
+    <w:lsdException w:name="Medium Grid 1 Accent 2" w:semiHidden="0" w:uiPriority="67" w:unhideWhenUsed="0"/>
+    <w:lsdException w:name="Medium Grid 2 Accent 2" w:semiHidden="0" w:uiPriority="68" w:unhideWhenUsed="0"/>
+    <w:lsdException w:name="Medium Grid 3 Accent 2" w:semiHidden="0" w:uiPriority="69" w:unhideWhenUsed="0"/>
+    <w:lsdException w:name="Dark List Accent 2" w:semiHidden="0" w:uiPriority="70" w:unhideWhenUsed="0"/>
+    <w:lsdException w:name="Colorful Shading Accent 2" w:semiHidden="0" w:uiPriority="71" w:unhideWhenUsed="0"/>
+    <w:lsdException w:name="Colorful List Accent 2" w:semiHidden="0" w:uiPriority="72" w:unhideWhenUsed="0"/>
+    <w:lsdException w:name="Colorful Grid Accent 2" w:semiHidden="0" w:uiPriority="73" w:unhideWhenUsed="0"/>
+    <w:lsdException w:name="Light Shading Accent 3" w:semiHidden="0" w:uiPriority="60" w:unhideWhenUsed="0"/>
+    <w:lsdException w:name="Light List Accent 3" w:semiHidden="0" w:uiPriority="61" w:unhideWhenUsed="0"/>
+    <w:lsdException w:name="Light Grid Accent 3" w:semiHidden="0" w:uiPriority="62" w:unhideWhenUsed="0"/>
+    <w:lsdException w:name="Medium Shading 1 Accent 3" w:semiHidden="0" w:uiPriority="63" w:unhideWhenUsed="0"/>
+    <w:lsdException w:name="Medium Shading 2 Accent 3" w:semiHidden="0" w:uiPriority="64" w:unhideWhenUsed="0"/>
+    <w:lsdException w:name="Medium List 1 Accent 3" w:semiHidden="0" w:uiPriority="65" w:unhideWhenUsed="0"/>
+    <w:lsdException w:name="Medium List 2 Accent 3" w:semiHidden="0" w:uiPriority="66" w:unhideWhenUsed="0"/>
+    <w:lsdException w:name="Medium Grid 1 Accent 3" w:semiHidden="0" w:uiPriority="67" w:unhideWhenUsed="0"/>
+    <w:lsdException w:name="Medium Grid 2 Accent 3" w:semiHidden="0" w:uiPriority="68" w:unhideWhenUsed="0"/>
+    <w:lsdException w:name="Medium Grid 3 Accent 3" w:semiHidden="0" w:uiPriority="69" w:unhideWhenUsed="0"/>
+    <w:lsdException w:name="Dark List Accent 3" w:semiHidden="0" w:uiPriority="70" w:unhideWhenUsed="0"/>
+    <w:lsdException w:name="Colorful Shading Accent 3" w:semiHidden="0" w:uiPriority="71" w:unhideWhenUsed="0"/>
+    <w:lsdException w:name="Colorful List Accent 3" w:semiHidden="0" w:uiPriority="72" w:unhideWhenUsed="0"/>
+    <w:lsdException w:name="Colorful Grid Accent 3" w:semiHidden="0" w:uiPriority="73" w:unhideWhenUsed="0"/>
+    <w:lsdException w:name="Light Shading Accent 4" w:semiHidden="0" w:uiPriority="60" w:unhideWhenUsed="0"/>
+    <w:lsdException w:name="Light List Accent 4" w:semiHidden="0" w:uiPriority="61" w:unhideWhenUsed="0"/>
+    <w:lsdException w:name="Light Grid Accent 4" w:semiHidden="0" w:uiPriority="62" w:unhideWhenUsed="0"/>
+    <w:lsdException w:name="Medium Shading 1 Accent 4" w:semiHidden="0" w:uiPriority="63" w:unhideWhenUsed="0"/>
+    <w:lsdException w:name="Medium Shading 2 Accent 4" w:semiHidden="0" w:uiPriority="64" w:unhideWhenUsed="0"/>
+    <w:lsdException w:name="Medium List 1 Accent 4" w:semiHidden="0" w:uiPriority="65" w:unhideWhenUsed="0"/>
+    <w:lsdException w:name="Medium List 2 Accent 4" w:semiHidden="0" w:uiPriority="66" w:unhideWhenUsed="0"/>
+    <w:lsdException w:name="Medium Grid 1 Accent 4" w:semiHidden="0" w:uiPriority="67" w:unhideWhenUsed="0"/>
+    <w:lsdException w:name="Medium Grid 2 Accent 4" w:semiHidden="0" w:uiPriority="68" w:unhideWhenUsed="0"/>
+    <w:lsdException w:name="Medium Grid 3 Accent 4" w:semiHidden="0" w:uiPriority="69" w:unhideWhenUsed="0"/>
+    <w:lsdException w:name="Dark List Accent 4" w:semiHidden="0" w:uiPriority="70" w:unhideWhenUsed="0"/>
+    <w:lsdException w:name="Colorful Shading Accent 4" w:semiHidden="0" w:uiPriority="71" w:unhideWhenUsed="0"/>
+    <w:lsdException w:name="Colorful List Accent 4" w:semiHidden="0" w:uiPriority="72" w:unhideWhenUsed="0"/>
+    <w:lsdException w:name="Colorful Grid Accent 4" w:semiHidden="0" w:uiPriority="73" w:unhideWhenUsed="0"/>
+    <w:lsdException w:name="Light Shading Accent 5" w:semiHidden="0" w:uiPriority="60" w:unhideWhenUsed="0"/>
+    <w:lsdException w:name="Light List Accent 5" w:semiHidden="0" w:uiPriority="61" w:unhideWhenUsed="0"/>
+    <w:lsdException w:name="Light Grid Accent 5" w:semiHidden="0" w:uiPriority="62" w:unhideWhenUsed="0"/>
+    <w:lsdException w:name="Medium Shading 1 Accent 5" w:semiHidden="0" w:uiPriority="63" w:unhideWhenUsed="0"/>
+    <w:lsdException w:name="Medium Shading 2 Accent 5" w:semiHidden="0" w:uiPriority="64" w:unhideWhenUsed="0"/>
+    <w:lsdException w:name="Medium List 1 Accent 5" w:semiHidden="0" w:uiPriority="65" w:unhideWhenUsed="0"/>
+    <w:lsdException w:name="Medium List 2 Accent 5" w:semiHidden="0" w:uiPriority="66" w:unhideWhenUsed="0"/>
+    <w:lsdException w:name="Medium Grid 1 Accent 5" w:semiHidden="0" w:uiPriority="67" w:unhideWhenUsed="0"/>
+    <w:lsdException w:name="Medium Grid 2 Accent 5" w:semiHidden="0" w:uiPriority="68" w:unhideWhenUsed="0"/>
+    <w:lsdException w:name="Medium Grid 3 Accent 5" w:semiHidden="0" w:uiPriority="69" w:unhideWhenUsed="0"/>
+    <w:lsdException w:name="Dark List Accent 5" w:semiHidden="0" w:uiPriority="70" w:unhideWhenUsed="0"/>
+    <w:lsdException w:name="Colorful Shading Accent 5" w:semiHidden="0" w:uiPriority="71" w:unhideWhenUsed="0"/>
+    <w:lsdException w:name="Colorful List Accent 5" w:semiHidden="0" w:uiPriority="72" w:unhideWhenUsed="0"/>
+    <w:lsdException w:name="Colorful Grid Accent 5" w:semiHidden="0" w:uiPriority="73" w:unhideWhenUsed="0"/>
+    <w:lsdException w:name="Light Shading Accent 6" w:semiHidden="0" w:uiPriority="60" w:unhideWhenUsed="0"/>
+    <w:lsdException w:name="Light List Accent 6" w:semiHidden="0" w:uiPriority="61" w:unhideWhenUsed="0"/>
+    <w:lsdException w:name="Light Grid Accent 6" w:semiHidden="0" w:uiPriority="62" w:unhideWhenUsed="0"/>
+    <w:lsdException w:name="Medium Shading 1 Accent 6" w:semiHidden="0" w:uiPriority="63" w:unhideWhenUsed="0"/>
+    <w:lsdException w:name="Medium Shading 2 Accent 6" w:semiHidden="0" w:uiPriority="64" w:unhideWhenUsed="0"/>
+    <w:lsdException w:name="Medium List 1 Accent 6" w:semiHidden="0" w:uiPriority="65" w:unhideWhenUsed="0"/>
+    <w:lsdException w:name="Medium List 2 Accent 6" w:semiHidden="0" w:uiPriority="66" w:unhideWhenUsed="0"/>
+    <w:lsdException w:name="Medium Grid 1 Accent 6" w:semiHidden="0" w:uiPriority="67" w:unhideWhenUsed="0"/>
+    <w:lsdException w:name="Medium Grid 2 Accent 6" w:semiHidden="0" w:uiPriority="68" w:unhideWhenUsed="0"/>
+    <w:lsdException w:name="Medium Grid 3 Accent 6" w:semiHidden="0" w:uiPriority="69" w:unhideWhenUsed="0"/>
+    <w:lsdException w:name="Dark List Accent 6" w:semiHidden="0" w:uiPriority="70" w:unhideWhenUsed="0"/>
+    <w:lsdException w:name="Colorful Shading Accent 6" w:semiHidden="0" w:uiPriority="71" w:unhideWhenUsed="0"/>
+    <w:lsdException w:name="Colorful List Accent 6" w:semiHidden="0" w:uiPriority="72" w:unhideWhenUsed="0"/>
+    <w:lsdException w:name="Colorful Grid Accent 6" w:semiHidden="0" w:uiPriority="73" w:unhideWhenUsed="0"/>
+    <w:lsdException w:name="Subtle Emphasis" w:semiHidden="0" w:uiPriority="19" w:unhideWhenUsed="0" w:qFormat="1"/>
+    <w:lsdException w:name="Intense Emphasis" w:semiHidden="0" w:uiPriority="21" w:unhideWhenUsed="0" w:qFormat="1"/>
+    <w:lsdException w:name="Subtle Reference" w:semiHidden="0" w:uiPriority="31" w:unhideWhenUsed="0" w:qFormat="1"/>
+    <w:lsdException w:name="Intense Reference" w:semiHidden="0" w:uiPriority="32" w:unhideWhenUsed="0" w:qFormat="1"/>
+    <w:lsdException w:name="Book Title" w:semiHidden="0" w:uiPriority="33" w:unhideWhenUsed="0" w:qFormat="1"/>
+    <w:lsdException w:name="Bibliography" w:uiPriority="37"/>
+    <w:lsdException w:name="TOC Heading" w:uiPriority="39" w:qFormat="1"/>
+  </w:latentStyles>
+  <w:style w:type="paragraph" w:default="1" w:styleId="Normal">
+    <w:name w:val="Normal"/>
+    <w:qFormat/>
+  </w:style>
+  <w:style w:type="character" w:default="1" w:styleId="DefaultParagraphFont">
+    <w:name w:val="Default Paragraph Font"/>
+    <w:uiPriority w:val="1"/>
+    <w:semiHidden/>
+    <w:unhideWhenUsed/>
+  </w:style>
+  <w:style w:type="table" w:default="1" w:styleId="TableNormal">
+    <w:name w:val="Normal Table"/>
+    <w:uiPriority w:val="99"/>
+    <w:semiHidden/>
+    <w:unhideWhenUsed/>
+    <w:tblPr>
+      <w:tblInd w:w="0" w:type="dxa"/>
+      <w:tblCellMar>
+        <w:top w:w="0" w:type="dxa"/>
+        <w:left w:w="108" w:type="dxa"/>
+        <w:bottom w:w="0" w:type="dxa"/>
+        <w:right w:w="108" w:type="dxa"/>
+      </w:tblCellMar>
+    </w:tblPr>
+  </w:style>
+  <w:style w:type="numbering" w:default="1" w:styleId="NoList">
+    <w:name w:val="No List"/>
+    <w:uiPriority w:val="99"/>
+    <w:semiHidden/>
+    <w:unhideWhenUsed/>
+  </w:style>
+</w:styles>
+</file>
+
 <file path=word/theme/theme1.xml><?xml version="1.0" encoding="utf-8"?>
 <a:theme xmlns:a="http://schemas.openxmlformats.org/drawingml/2006/main" name="Office Theme">
   <a:themeElements>
@@ -17774,7 +17676,7 @@
 </file>
 
 <file path=customXml/itemProps1.xml><?xml version="1.0" encoding="utf-8"?>
-<ds:datastoreItem xmlns:ds="http://schemas.openxmlformats.org/officeDocument/2006/customXml" ds:itemID="{8C4DDEA8-69DC-174D-AC41-A3B34A5AAA0B}">
+<ds:datastoreItem xmlns:ds="http://schemas.openxmlformats.org/officeDocument/2006/customXml" ds:itemID="{7826767E-C015-284A-A5C2-12AF5198EBBB}">
   <ds:schemaRefs>
     <ds:schemaRef ds:uri="http://schemas.openxmlformats.org/officeDocument/2006/bibliography"/>
   </ds:schemaRefs>

</xml_diff>